<commit_message>
Desafios para iniciantes em PHP5
</commit_message>
<xml_diff>
--- a/Desafios para iniciantes em PHP5.docx
+++ b/Desafios para iniciantes em PHP5.docx
@@ -12,21 +12,7 @@
           <w:color w:val="4472C4"/>
           <w:sz w:val="36"/>
         </w:rPr>
-        <w:t xml:space="preserve">Desafios para iniciantes em </w:t>
-      </w:r>
-      <w:r>
-        <w:rPr>
-          <w:color w:val="4472C4"/>
-          <w:sz w:val="36"/>
-        </w:rPr>
-        <w:t>PHP5</w:t>
-      </w:r>
-      <w:r>
-        <w:rPr>
-          <w:color w:val="4472C4"/>
-          <w:sz w:val="36"/>
-        </w:rPr>
-        <w:t xml:space="preserve">. </w:t>
+        <w:t xml:space="preserve">Desafios para iniciantes em PHP5. </w:t>
       </w:r>
     </w:p>
     <w:p>
@@ -119,31 +105,7 @@
         <w:ind w:right="132"/>
       </w:pPr>
       <w:r>
-        <w:t xml:space="preserve">Crie um documento </w:t>
-      </w:r>
-      <w:r>
-        <w:t>PHP</w:t>
-      </w:r>
-      <w:r>
-        <w:t xml:space="preserve"> onde seja apresentada uma mensagem</w:t>
-      </w:r>
-      <w:r>
-        <w:t>,</w:t>
-      </w:r>
-      <w:r>
-        <w:t xml:space="preserve"> </w:t>
-      </w:r>
-      <w:r>
-        <w:t>o</w:t>
-      </w:r>
-      <w:r>
-        <w:t xml:space="preserve"> bom e velho “Olá Mundo</w:t>
-      </w:r>
-      <w:r>
-        <w:t>!</w:t>
-      </w:r>
-      <w:r>
-        <w:t xml:space="preserve">”  </w:t>
+        <w:t xml:space="preserve">Crie um documento PHP onde seja apresentada uma mensagem, o bom e velho “Olá Mundo!”  </w:t>
       </w:r>
     </w:p>
     <w:p>
@@ -155,13 +117,13 @@
         <w:ind w:right="132"/>
       </w:pPr>
       <w:r>
-        <w:t>Crie um formulário onde sejam solicitados 3 números, através de um programa em PHP c</w:t>
-      </w:r>
-      <w:r>
-        <w:t>alcule a média aritmética</w:t>
-      </w:r>
-      <w:r>
-        <w:t>.</w:t>
+        <w:t>Crie um formulário onde sejam solicitados 3 números, através de um programa em PHP calcule a</w:t>
+      </w:r>
+      <w:r>
+        <w:t xml:space="preserve"> soma e a</w:t>
+      </w:r>
+      <w:r>
+        <w:t xml:space="preserve"> média aritmética.</w:t>
       </w:r>
     </w:p>
     <w:p>
@@ -173,31 +135,7 @@
         <w:ind w:right="132"/>
       </w:pPr>
       <w:r>
-        <w:t xml:space="preserve">Crie um formulário onde seja solicitado um </w:t>
-      </w:r>
-      <w:r>
-        <w:t>número</w:t>
-      </w:r>
-      <w:r>
-        <w:t>, através de PHP</w:t>
-      </w:r>
-      <w:r>
-        <w:t xml:space="preserve"> e </w:t>
-      </w:r>
-      <w:r>
-        <w:t>verifique</w:t>
-      </w:r>
-      <w:r>
-        <w:t xml:space="preserve"> se </w:t>
-      </w:r>
-      <w:r>
-        <w:t>o valor</w:t>
-      </w:r>
-      <w:r>
-        <w:t xml:space="preserve"> é divisível por 10, por 5, por 2 ou se não é divisível por nenhum de</w:t>
-      </w:r>
-      <w:r>
-        <w:t>les, retornando se foi divisível por 10 ou por 5 ou por 2 ou pelos três, ou ainda por nenhum.</w:t>
+        <w:t>Crie um formulário onde seja solicitado um número, através de PHP e verifique se o valor é divisível por 10, por 5, por 2 ou se não é divisível por nenhum deles, retornando se foi divisível por 10 ou por 5 ou por 2 ou pelos três, ou ainda por nenhum.</w:t>
       </w:r>
     </w:p>
     <w:p>
@@ -209,28 +147,7 @@
         </w:numPr>
       </w:pPr>
       <w:r>
-        <w:t xml:space="preserve">Crie um formulário em html </w:t>
-      </w:r>
-      <w:r>
-        <w:t>que leia 2 números</w:t>
-      </w:r>
-      <w:r>
-        <w:t>. Através de um programa em PHP</w:t>
-      </w:r>
-      <w:r>
-        <w:t xml:space="preserve"> </w:t>
-      </w:r>
-      <w:r>
-        <w:t>que</w:t>
-      </w:r>
-      <w:r>
-        <w:t xml:space="preserve"> efetue </w:t>
-      </w:r>
-      <w:r>
-        <w:t>um</w:t>
-      </w:r>
-      <w:r>
-        <w:t>a adição.</w:t>
+        <w:t>Crie um formulário em html que leia 2 números. Através de um programa em PHP que efetue uma adição.</w:t>
       </w:r>
     </w:p>
     <w:p>
@@ -239,13 +156,7 @@
         <w:ind w:left="374" w:firstLine="0"/>
       </w:pPr>
       <w:r>
-        <w:t xml:space="preserve"> Caso o valor somado seja maior que 20, ao resultado</w:t>
-      </w:r>
-      <w:r>
-        <w:t xml:space="preserve"> deverá ser somado</w:t>
-      </w:r>
-      <w:r>
-        <w:t xml:space="preserve"> 8;</w:t>
+        <w:t xml:space="preserve"> Caso o valor somado seja maior que 20, ao resultado deverá ser somado 8;</w:t>
       </w:r>
     </w:p>
     <w:p>
@@ -254,22 +165,7 @@
         <w:ind w:left="374" w:firstLine="0"/>
       </w:pPr>
       <w:r>
-        <w:t xml:space="preserve"> </w:t>
-      </w:r>
-      <w:r>
-        <w:t>C</w:t>
-      </w:r>
-      <w:r>
-        <w:t>aso o valor somado seja menor ou igual a 20, ao resultado</w:t>
-      </w:r>
-      <w:r>
-        <w:t xml:space="preserve"> </w:t>
-      </w:r>
-      <w:r>
-        <w:t>deverá s</w:t>
-      </w:r>
-      <w:r>
-        <w:t>er subtraído.</w:t>
+        <w:t xml:space="preserve"> Caso o valor somado seja menor ou igual a 20, ao resultado deverá ser subtraído.</w:t>
       </w:r>
     </w:p>
     <w:p>
@@ -292,19 +188,7 @@
         <w:t xml:space="preserve">Crie um formulário onde seja solicitada a idade. </w:t>
       </w:r>
       <w:r>
-        <w:t xml:space="preserve">Utilizando </w:t>
-      </w:r>
-      <w:r>
-        <w:t>PHP</w:t>
-      </w:r>
-      <w:r>
-        <w:t xml:space="preserve"> </w:t>
-      </w:r>
-      <w:r>
-        <w:t>v</w:t>
-      </w:r>
-      <w:r>
-        <w:t>erifique se o utilizador é menor de Idade &lt; 18 anos</w:t>
+        <w:t>Utilizando PHP verifique se o utilizador é menor de Idade &lt; 18 anos</w:t>
       </w:r>
       <w:r>
         <w:t xml:space="preserve">, </w:t>
@@ -327,43 +211,25 @@
         <w:ind w:right="132"/>
       </w:pPr>
       <w:r>
-        <w:t>Crie um formulário onde seja</w:t>
-      </w:r>
-      <w:r>
-        <w:t>m</w:t>
+        <w:t>Crie um formulário onde sejam solicitados 3 números. A</w:t>
+      </w:r>
+      <w:r>
+        <w:t xml:space="preserve">través do </w:t>
+      </w:r>
+      <w:r>
+        <w:t>PHP crie</w:t>
       </w:r>
       <w:r>
         <w:t xml:space="preserve"> </w:t>
       </w:r>
       <w:r>
-        <w:t>solicitados 3 números. A</w:t>
-      </w:r>
-      <w:r>
-        <w:t xml:space="preserve">través do </w:t>
-      </w:r>
-      <w:r>
-        <w:t>PHP crie</w:t>
-      </w:r>
-      <w:r>
-        <w:t xml:space="preserve"> </w:t>
-      </w:r>
-      <w:r>
         <w:t xml:space="preserve">um programa que mostre qual é o maior e o </w:t>
       </w:r>
       <w:r>
-        <w:t>menor dos</w:t>
-      </w:r>
-      <w:r>
-        <w:t xml:space="preserve"> 3 </w:t>
-      </w:r>
-      <w:r>
-        <w:t>valores</w:t>
-      </w:r>
-      <w:r>
-        <w:t>.</w:t>
-      </w:r>
-      <w:r>
-        <w:t xml:space="preserve">  </w:t>
+        <w:t>menor dos 3 valores</w:t>
+      </w:r>
+      <w:r>
+        <w:t xml:space="preserve">.  </w:t>
       </w:r>
     </w:p>
     <w:p>
@@ -382,13 +248,7 @@
         <w:ind w:right="132"/>
       </w:pPr>
       <w:r>
-        <w:t xml:space="preserve">Crie um programa em </w:t>
-      </w:r>
-      <w:r>
-        <w:t>PHP</w:t>
-      </w:r>
-      <w:r>
-        <w:t xml:space="preserve"> que seja capaz de exibir Números Primos que estão entre o número 0 e o 200.   </w:t>
+        <w:t xml:space="preserve">Crie um programa em PHP que seja capaz de exibir Números Primos que estão entre o número 0 e o 200.   </w:t>
       </w:r>
     </w:p>
     <w:p>
@@ -408,22 +268,7 @@
         <w:ind w:right="132" w:hanging="343"/>
       </w:pPr>
       <w:r>
-        <w:t xml:space="preserve">Crie um formulário </w:t>
-      </w:r>
-      <w:r>
-        <w:t>que receba números do utilizador,</w:t>
-      </w:r>
-      <w:r>
-        <w:t xml:space="preserve"> através do PHP</w:t>
-      </w:r>
-      <w:r>
-        <w:t xml:space="preserve"> calcule e </w:t>
-      </w:r>
-      <w:r>
-        <w:t>i</w:t>
-      </w:r>
-      <w:r>
-        <w:t xml:space="preserve">mprima a Soma dos Números Pares e a Soma dos Números Primos.  </w:t>
+        <w:t xml:space="preserve">Crie um formulário que receba números do utilizador, através do PHP calcule e imprima a Soma dos Números Pares e a Soma dos Números Primos.  </w:t>
       </w:r>
     </w:p>
     <w:p>
@@ -451,13 +296,7 @@
         <w:ind w:right="132"/>
       </w:pPr>
       <w:r>
-        <w:t xml:space="preserve">Valendo-se das funcionalidades do HTML, crie um programa em </w:t>
-      </w:r>
-      <w:r>
-        <w:t>PHP</w:t>
-      </w:r>
-      <w:r>
-        <w:t xml:space="preserve"> que calcule a média de diversas notas digitadas pelo usuário, mostrando a sua situação. Notas de 0 a 10;  </w:t>
+        <w:t xml:space="preserve">Valendo-se das funcionalidades do HTML, crie um programa em PHP que calcule a média de diversas notas digitadas pelo usuário, mostrando a sua situação. Notas de 0 a 10;  </w:t>
       </w:r>
     </w:p>
     <w:p>
@@ -1945,6 +1784,7 @@
     <w:lsdException w:name="HTML Sample" w:semiHidden="1" w:unhideWhenUsed="1"/>
     <w:lsdException w:name="HTML Typewriter" w:semiHidden="1" w:unhideWhenUsed="1"/>
     <w:lsdException w:name="HTML Variable" w:semiHidden="1" w:unhideWhenUsed="1"/>
+    <w:lsdException w:name="Normal Table" w:semiHidden="1" w:unhideWhenUsed="1"/>
     <w:lsdException w:name="annotation subject" w:semiHidden="1" w:unhideWhenUsed="1"/>
     <w:lsdException w:name="No List" w:semiHidden="1" w:unhideWhenUsed="1"/>
     <w:lsdException w:name="Outline List 1" w:semiHidden="1" w:unhideWhenUsed="1"/>
@@ -1991,8 +1831,10 @@
     <w:lsdException w:name="Table Subtle 2" w:semiHidden="1" w:unhideWhenUsed="1"/>
     <w:lsdException w:name="Table Web 1" w:semiHidden="1" w:unhideWhenUsed="1"/>
     <w:lsdException w:name="Table Web 2" w:semiHidden="1" w:unhideWhenUsed="1"/>
+    <w:lsdException w:name="Table Web 3" w:semiHidden="1" w:unhideWhenUsed="1"/>
     <w:lsdException w:name="Balloon Text" w:semiHidden="1" w:unhideWhenUsed="1"/>
     <w:lsdException w:name="Table Grid" w:uiPriority="39"/>
+    <w:lsdException w:name="Table Theme" w:semiHidden="1" w:unhideWhenUsed="1"/>
     <w:lsdException w:name="Placeholder Text" w:semiHidden="1"/>
     <w:lsdException w:name="No Spacing" w:uiPriority="1" w:qFormat="1"/>
     <w:lsdException w:name="Light Shading" w:uiPriority="60"/>

</xml_diff>